<commit_message>
dopolnjen RS 232 in test forka
</commit_message>
<xml_diff>
--- a/AVMS.docx
+++ b/AVMS.docx
@@ -1,6 +1,6 @@
 
 <file path=word/document.xml><?xml version="1.0" encoding="utf-8"?>
-<w:document xmlns:wpc="http://schemas.microsoft.com/office/word/2010/wordprocessingCanvas" xmlns:cx="http://schemas.microsoft.com/office/drawing/2014/chartex" xmlns:cx1="http://schemas.microsoft.com/office/drawing/2015/9/8/chartex" xmlns:cx2="http://schemas.microsoft.com/office/drawing/2015/10/21/chartex" xmlns:cx3="http://schemas.microsoft.com/office/drawing/2016/5/9/chartex" xmlns:cx4="http://schemas.microsoft.com/office/drawing/2016/5/10/chartex" xmlns:cx5="http://schemas.microsoft.com/office/drawing/2016/5/11/chartex" xmlns:cx6="http://schemas.microsoft.com/office/drawing/2016/5/12/chartex" xmlns:cx7="http://schemas.microsoft.com/office/drawing/2016/5/13/chartex" xmlns:cx8="http://schemas.microsoft.com/office/drawing/2016/5/14/chartex" xmlns:mc="http://schemas.openxmlformats.org/markup-compatibility/2006" xmlns:aink="http://schemas.microsoft.com/office/drawing/2016/ink" xmlns:am3d="http://schemas.microsoft.com/office/drawing/2017/model3d" xmlns:o="urn:schemas-microsoft-com:office:office" xmlns:oel="http://schemas.microsoft.com/office/2019/extlst" xmlns:r="http://schemas.openxmlformats.org/officeDocument/2006/relationships" xmlns:m="http://schemas.openxmlformats.org/officeDocument/2006/math" xmlns:v="urn:schemas-microsoft-com:vml" xmlns:wp14="http://schemas.microsoft.com/office/word/2010/wordprocessingDrawing" xmlns:wp="http://schemas.openxmlformats.org/drawingml/2006/wordprocessingDrawing" xmlns:w10="urn:schemas-microsoft-com:office:word" xmlns:w="http://schemas.openxmlformats.org/wordprocessingml/2006/main" xmlns:w14="http://schemas.microsoft.com/office/word/2010/wordml" xmlns:w15="http://schemas.microsoft.com/office/word/2012/wordml" xmlns:w16cex="http://schemas.microsoft.com/office/word/2018/wordml/cex" xmlns:w16cid="http://schemas.microsoft.com/office/word/2016/wordml/cid" xmlns:w16="http://schemas.microsoft.com/office/word/2018/wordml" xmlns:w16sdtdh="http://schemas.microsoft.com/office/word/2020/wordml/sdtdatahash" xmlns:w16se="http://schemas.microsoft.com/office/word/2015/wordml/symex" xmlns:wpg="http://schemas.microsoft.com/office/word/2010/wordprocessingGroup" xmlns:wpi="http://schemas.microsoft.com/office/word/2010/wordprocessingInk" xmlns:wne="http://schemas.microsoft.com/office/word/2006/wordml" xmlns:wps="http://schemas.microsoft.com/office/word/2010/wordprocessingShape" mc:Ignorable="w14 w15 w16se w16cid w16 w16cex w16sdtdh wp14">
+<w:document xmlns:wpc="http://schemas.microsoft.com/office/word/2010/wordprocessingCanvas" xmlns:cx="http://schemas.microsoft.com/office/drawing/2014/chartex" xmlns:cx1="http://schemas.microsoft.com/office/drawing/2015/9/8/chartex" xmlns:cx2="http://schemas.microsoft.com/office/drawing/2015/10/21/chartex" xmlns:cx3="http://schemas.microsoft.com/office/drawing/2016/5/9/chartex" xmlns:cx4="http://schemas.microsoft.com/office/drawing/2016/5/10/chartex" xmlns:cx5="http://schemas.microsoft.com/office/drawing/2016/5/11/chartex" xmlns:cx6="http://schemas.microsoft.com/office/drawing/2016/5/12/chartex" xmlns:cx7="http://schemas.microsoft.com/office/drawing/2016/5/13/chartex" xmlns:cx8="http://schemas.microsoft.com/office/drawing/2016/5/14/chartex" xmlns:mc="http://schemas.openxmlformats.org/markup-compatibility/2006" xmlns:aink="http://schemas.microsoft.com/office/drawing/2016/ink" xmlns:am3d="http://schemas.microsoft.com/office/drawing/2017/model3d" xmlns:o="urn:schemas-microsoft-com:office:office" xmlns:oel="http://schemas.microsoft.com/office/2019/extlst" xmlns:r="http://schemas.openxmlformats.org/officeDocument/2006/relationships" xmlns:m="http://schemas.openxmlformats.org/officeDocument/2006/math" xmlns:v="urn:schemas-microsoft-com:vml" xmlns:wp14="http://schemas.microsoft.com/office/word/2010/wordprocessingDrawing" xmlns:wp="http://schemas.openxmlformats.org/drawingml/2006/wordprocessingDrawing" xmlns:w10="urn:schemas-microsoft-com:office:word" xmlns:w="http://schemas.openxmlformats.org/wordprocessingml/2006/main" xmlns:w14="http://schemas.microsoft.com/office/word/2010/wordml" xmlns:w15="http://schemas.microsoft.com/office/word/2012/wordml" xmlns:w16cex="http://schemas.microsoft.com/office/word/2018/wordml/cex" xmlns:w16cid="http://schemas.microsoft.com/office/word/2016/wordml/cid" xmlns:w16="http://schemas.microsoft.com/office/word/2018/wordml" xmlns:w16du="http://schemas.microsoft.com/office/word/2023/wordml/word16du" xmlns:w16sdtdh="http://schemas.microsoft.com/office/word/2020/wordml/sdtdatahash" xmlns:w16se="http://schemas.microsoft.com/office/word/2015/wordml/symex" xmlns:wpg="http://schemas.microsoft.com/office/word/2010/wordprocessingGroup" xmlns:wpi="http://schemas.microsoft.com/office/word/2010/wordprocessingInk" xmlns:wne="http://schemas.microsoft.com/office/word/2006/wordml" xmlns:wps="http://schemas.microsoft.com/office/word/2010/wordprocessingShape" mc:Ignorable="w14 w15 w16se w16cid w16 w16cex w16sdtdh w16du wp14">
   <w:body>
     <w:p>
       <w:pPr>
@@ -140,7 +140,31 @@
         <w:rPr>
           <w:lang w:val="sl-SI"/>
         </w:rPr>
-        <w:t>Vsa štiri vodila so asinhrona, torej se ne ravna po uri, ima manjšo pasovno širino</w:t>
+        <w:t xml:space="preserve">Vsa štiri vodila so asinhrona, torej </w:t>
+      </w:r>
+      <w:r>
+        <w:rPr>
+          <w:lang w:val="sl-SI"/>
+        </w:rPr>
+        <w:t>ne uporabljajo ločenega vodnika za clock</w:t>
+      </w:r>
+      <w:r>
+        <w:rPr>
+          <w:lang w:val="sl-SI"/>
+        </w:rPr>
+        <w:t>, ima</w:t>
+      </w:r>
+      <w:r>
+        <w:rPr>
+          <w:lang w:val="sl-SI"/>
+        </w:rPr>
+        <w:t>jo</w:t>
+      </w:r>
+      <w:r>
+        <w:rPr>
+          <w:lang w:val="sl-SI"/>
+        </w:rPr>
+        <w:t xml:space="preserve"> manjšo pasovno širino</w:t>
       </w:r>
     </w:p>
     <w:p>
@@ -151,12 +175,6 @@
           <w:lang w:val="sl-SI"/>
         </w:rPr>
       </w:pPr>
-      <w:r>
-        <w:rPr>
-          <w:lang w:val="sl-SI"/>
-        </w:rPr>
-        <w:t>RS232C (20 kbits/s)</w:t>
-      </w:r>
     </w:p>
     <w:p>
       <w:pPr>
@@ -168,11 +186,186 @@
       </w:pPr>
       <w:r>
         <w:rPr>
-          <w:lang w:val="sl-SI"/>
-        </w:rPr>
-        <w:tab/>
-        <w:t xml:space="preserve">Uporabljan ya komunikacijo z modemi prek telefonskih linij, uporablja se za komunikacijo med terminalskimi in računalniškimi sistemi. </w:t>
-      </w:r>
+          <w:b/>
+          <w:bCs/>
+          <w:lang w:val="sl-SI"/>
+        </w:rPr>
+        <w:t>RS232C</w:t>
+      </w:r>
+      <w:r>
+        <w:rPr>
+          <w:lang w:val="sl-SI"/>
+        </w:rPr>
+        <w:t xml:space="preserve"> (20 kbits/s)</w:t>
+      </w:r>
+    </w:p>
+    <w:p>
+      <w:pPr>
+        <w:ind w:left="720"/>
+        <w:jc w:val="both"/>
+        <w:rPr>
+          <w:lang w:val="sl-SI"/>
+        </w:rPr>
+      </w:pPr>
+      <w:r>
+        <w:rPr>
+          <w:lang w:val="sl-SI"/>
+        </w:rPr>
+        <w:t>Uporablja</w:t>
+      </w:r>
+      <w:r>
+        <w:rPr>
+          <w:lang w:val="sl-SI"/>
+        </w:rPr>
+        <w:t xml:space="preserve"> se</w:t>
+      </w:r>
+      <w:r>
+        <w:rPr>
+          <w:lang w:val="sl-SI"/>
+        </w:rPr>
+        <w:t xml:space="preserve"> </w:t>
+      </w:r>
+      <w:r>
+        <w:rPr>
+          <w:lang w:val="sl-SI"/>
+        </w:rPr>
+        <w:t>z</w:t>
+      </w:r>
+      <w:r>
+        <w:rPr>
+          <w:lang w:val="sl-SI"/>
+        </w:rPr>
+        <w:t xml:space="preserve">a komunikacijo z modemi prek telefonskih linij, uporablja se za komunikacijo med terminalskimi in računalniškimi sistemi. </w:t>
+      </w:r>
+    </w:p>
+    <w:p>
+      <w:pPr>
+        <w:ind w:left="720"/>
+        <w:jc w:val="both"/>
+        <w:rPr>
+          <w:lang w:val="sl-SI"/>
+        </w:rPr>
+      </w:pPr>
+      <w:r>
+        <w:rPr>
+          <w:lang w:val="sl-SI"/>
+        </w:rPr>
+        <w:t>Povezava 1:1 (en oddajnik, en sprejemnik)</w:t>
+      </w:r>
+    </w:p>
+    <w:p>
+      <w:pPr>
+        <w:ind w:left="720"/>
+        <w:jc w:val="both"/>
+        <w:rPr>
+          <w:lang w:val="sl-SI"/>
+        </w:rPr>
+      </w:pPr>
+      <w:r>
+        <w:rPr>
+          <w:lang w:val="sl-SI"/>
+        </w:rPr>
+        <w:t>Napetost na liniji +/-25V</w:t>
+      </w:r>
+      <w:r>
+        <w:rPr>
+          <w:lang w:val="sl-SI"/>
+        </w:rPr>
+        <w:t xml:space="preserve"> (»0« = +3V do +25V,</w:t>
+      </w:r>
+      <w:r>
+        <w:rPr>
+          <w:lang w:val="sl-SI"/>
+        </w:rPr>
+        <w:t xml:space="preserve"> </w:t>
+      </w:r>
+      <w:r>
+        <w:rPr>
+          <w:lang w:val="sl-SI"/>
+        </w:rPr>
+        <w:t>»</w:t>
+      </w:r>
+      <w:r>
+        <w:rPr>
+          <w:lang w:val="sl-SI"/>
+        </w:rPr>
+        <w:t>1</w:t>
+      </w:r>
+      <w:r>
+        <w:rPr>
+          <w:lang w:val="sl-SI"/>
+        </w:rPr>
+        <w:t xml:space="preserve">« = </w:t>
+      </w:r>
+      <w:r>
+        <w:rPr>
+          <w:lang w:val="sl-SI"/>
+        </w:rPr>
+        <w:t>-</w:t>
+      </w:r>
+      <w:r>
+        <w:rPr>
+          <w:lang w:val="sl-SI"/>
+        </w:rPr>
+        <w:t xml:space="preserve">3V do </w:t>
+      </w:r>
+      <w:r>
+        <w:rPr>
+          <w:lang w:val="sl-SI"/>
+        </w:rPr>
+        <w:t>-</w:t>
+      </w:r>
+      <w:r>
+        <w:rPr>
+          <w:lang w:val="sl-SI"/>
+        </w:rPr>
+        <w:t>25V</w:t>
+      </w:r>
+      <w:r>
+        <w:rPr>
+          <w:lang w:val="sl-SI"/>
+        </w:rPr>
+        <w:t>, vmes nedefinirano)</w:t>
+      </w:r>
+    </w:p>
+    <w:p>
+      <w:pPr>
+        <w:ind w:left="720"/>
+        <w:jc w:val="both"/>
+        <w:rPr>
+          <w:lang w:val="sl-SI"/>
+        </w:rPr>
+      </w:pPr>
+      <w:r>
+        <w:rPr>
+          <w:lang w:val="sl-SI"/>
+        </w:rPr>
+        <w:t>Max 15m</w:t>
+      </w:r>
+    </w:p>
+    <w:p>
+      <w:pPr>
+        <w:ind w:left="720"/>
+        <w:jc w:val="both"/>
+        <w:rPr>
+          <w:lang w:val="sl-SI"/>
+        </w:rPr>
+      </w:pPr>
+      <w:r>
+        <w:rPr>
+          <w:lang w:val="sl-SI"/>
+        </w:rPr>
+        <w:t>Zadnji update 1991 (nove linije, nova imena, oklop)</w:t>
+      </w:r>
+    </w:p>
+    <w:p>
+      <w:pPr>
+        <w:ind w:left="720"/>
+        <w:jc w:val="both"/>
+        <w:rPr>
+          <w:lang w:val="sl-SI"/>
+        </w:rPr>
+      </w:pPr>
     </w:p>
     <w:p>
       <w:pPr>
@@ -182,12 +375,6 @@
           <w:lang w:val="sl-SI"/>
         </w:rPr>
       </w:pPr>
-      <w:r>
-        <w:rPr>
-          <w:lang w:val="sl-SI"/>
-        </w:rPr>
-        <w:t>Povezava 1:1 (en oddajnik, en sprejemnik)</w:t>
-      </w:r>
     </w:p>
     <w:p>
       <w:pPr>
@@ -199,33 +386,17 @@
       </w:pPr>
       <w:r>
         <w:rPr>
-          <w:lang w:val="sl-SI"/>
-        </w:rPr>
-        <w:t>Napetost na liniji +/-25V</w:t>
-      </w:r>
-    </w:p>
-    <w:p>
-      <w:pPr>
-        <w:ind w:left="360"/>
-        <w:jc w:val="both"/>
-        <w:rPr>
-          <w:lang w:val="sl-SI"/>
-        </w:rPr>
-      </w:pPr>
-    </w:p>
-    <w:p>
-      <w:pPr>
-        <w:ind w:left="360"/>
-        <w:jc w:val="both"/>
-        <w:rPr>
-          <w:lang w:val="sl-SI"/>
-        </w:rPr>
-      </w:pPr>
-      <w:r>
-        <w:rPr>
-          <w:lang w:val="sl-SI"/>
-        </w:rPr>
-        <w:t>RS 422 (10 Mbits/s)</w:t>
+          <w:b/>
+          <w:bCs/>
+          <w:lang w:val="sl-SI"/>
+        </w:rPr>
+        <w:t>RS 422</w:t>
+      </w:r>
+      <w:r>
+        <w:rPr>
+          <w:lang w:val="sl-SI"/>
+        </w:rPr>
+        <w:t xml:space="preserve"> (10 Mbits/s)</w:t>
       </w:r>
     </w:p>
     <w:p>
@@ -279,9 +450,17 @@
       </w:pPr>
       <w:r>
         <w:rPr>
-          <w:lang w:val="sl-SI"/>
-        </w:rPr>
-        <w:t>RS423 (100 kbits/s)</w:t>
+          <w:b/>
+          <w:bCs/>
+          <w:lang w:val="sl-SI"/>
+        </w:rPr>
+        <w:t>RS423</w:t>
+      </w:r>
+      <w:r>
+        <w:rPr>
+          <w:lang w:val="sl-SI"/>
+        </w:rPr>
+        <w:t xml:space="preserve"> (100 kbits/s)</w:t>
       </w:r>
     </w:p>
     <w:p>
@@ -349,9 +528,17 @@
       </w:pPr>
       <w:r>
         <w:rPr>
-          <w:lang w:val="sl-SI"/>
-        </w:rPr>
-        <w:t>RS485 (4 Mbps/s)</w:t>
+          <w:b/>
+          <w:bCs/>
+          <w:lang w:val="sl-SI"/>
+        </w:rPr>
+        <w:t>RS485</w:t>
+      </w:r>
+      <w:r>
+        <w:rPr>
+          <w:lang w:val="sl-SI"/>
+        </w:rPr>
+        <w:t xml:space="preserve"> (4 Mbps/s)</w:t>
       </w:r>
     </w:p>
     <w:p>
@@ -1776,7 +1963,7 @@
     </w:p>
     <w:p>
       <w:pPr>
-        <w:pStyle w:val="ListParagraph"/>
+        <w:pStyle w:val="Odstavekseznama"/>
         <w:ind w:left="360"/>
         <w:jc w:val="both"/>
         <w:rPr>
@@ -1792,7 +1979,7 @@
     </w:p>
     <w:p>
       <w:pPr>
-        <w:pStyle w:val="ListParagraph"/>
+        <w:pStyle w:val="Odstavekseznama"/>
         <w:ind w:left="360"/>
         <w:jc w:val="both"/>
         <w:rPr>
@@ -1808,7 +1995,7 @@
     </w:p>
     <w:p>
       <w:pPr>
-        <w:pStyle w:val="ListParagraph"/>
+        <w:pStyle w:val="Odstavekseznama"/>
         <w:ind w:left="360"/>
         <w:jc w:val="both"/>
         <w:rPr>
@@ -1824,7 +2011,7 @@
     </w:p>
     <w:p>
       <w:pPr>
-        <w:pStyle w:val="ListParagraph"/>
+        <w:pStyle w:val="Odstavekseznama"/>
         <w:ind w:left="360"/>
         <w:jc w:val="both"/>
         <w:rPr>
@@ -1840,7 +2027,7 @@
     </w:p>
     <w:p>
       <w:pPr>
-        <w:pStyle w:val="ListParagraph"/>
+        <w:pStyle w:val="Odstavekseznama"/>
         <w:ind w:left="360"/>
         <w:jc w:val="both"/>
         <w:rPr>
@@ -1997,7 +2184,7 @@
     </w:p>
     <w:p>
       <w:pPr>
-        <w:pStyle w:val="ListParagraph"/>
+        <w:pStyle w:val="Odstavekseznama"/>
         <w:numPr>
           <w:ilvl w:val="0"/>
           <w:numId w:val="1"/>
@@ -4061,10 +4248,10 @@
             <v:path o:extrusionok="f" gradientshapeok="t" o:connecttype="rect"/>
             <o:lock v:ext="edit" aspectratio="t"/>
           </v:shapetype>
-          <v:shape id="_x0000_i1026" type="#_x0000_t75" alt="" style="width:406.5pt;height:101.6pt;mso-width-percent:0;mso-height-percent:0;mso-width-percent:0;mso-height-percent:0" o:ole="" fillcolor="window">
+          <v:shape id="_x0000_i1025" type="#_x0000_t75" alt="" style="width:406.5pt;height:101.25pt;mso-width-percent:0;mso-height-percent:0;mso-width-percent:0;mso-height-percent:0" o:ole="" fillcolor="window">
             <v:imagedata r:id="rId13" o:title=""/>
           </v:shape>
-          <o:OLEObject Type="Embed" ProgID="CorelDraw.Graphic.7" ShapeID="_x0000_i1026" DrawAspect="Content" ObjectID="_1778854069" r:id="rId14"/>
+          <o:OLEObject Type="Embed" ProgID="CorelDraw.Graphic.7" ShapeID="_x0000_i1025" DrawAspect="Content" ObjectID="_1778873752" r:id="rId14"/>
         </w:object>
       </w:r>
     </w:p>
@@ -5545,10 +5732,10 @@
           <w14:ligatures w14:val="standardContextual"/>
         </w:rPr>
         <w:object w:dxaOrig="1600" w:dyaOrig="620" w14:anchorId="18A72E64">
-          <v:shape id="_x0000_i1025" type="#_x0000_t75" alt="" style="width:80.2pt;height:31pt;mso-width-percent:0;mso-height-percent:0;mso-width-percent:0;mso-height-percent:0" o:ole="">
+          <v:shape id="_x0000_i1026" type="#_x0000_t75" alt="" style="width:80.25pt;height:30.75pt;mso-width-percent:0;mso-height-percent:0;mso-width-percent:0;mso-height-percent:0" o:ole="">
             <v:imagedata r:id="rId15" o:title=""/>
           </v:shape>
-          <o:OLEObject Type="Embed" ProgID="Equation.3" ShapeID="_x0000_i1025" DrawAspect="Content" ObjectID="_1778854070" r:id="rId16"/>
+          <o:OLEObject Type="Embed" ProgID="Equation.3" ShapeID="_x0000_i1026" DrawAspect="Content" ObjectID="_1778873753" r:id="rId16"/>
         </w:object>
       </w:r>
       <w:r>
@@ -5709,7 +5896,7 @@
     </w:p>
     <w:p>
       <w:pPr>
-        <w:pStyle w:val="ListParagraph"/>
+        <w:pStyle w:val="Odstavekseznama"/>
         <w:numPr>
           <w:ilvl w:val="0"/>
           <w:numId w:val="1"/>
@@ -5728,7 +5915,7 @@
     </w:p>
     <w:p>
       <w:pPr>
-        <w:pStyle w:val="ListParagraph"/>
+        <w:pStyle w:val="Odstavekseznama"/>
         <w:ind w:left="360"/>
         <w:jc w:val="both"/>
         <w:rPr>
@@ -5744,7 +5931,7 @@
     </w:p>
     <w:p>
       <w:pPr>
-        <w:pStyle w:val="ListParagraph"/>
+        <w:pStyle w:val="Odstavekseznama"/>
         <w:ind w:left="360"/>
         <w:jc w:val="both"/>
         <w:rPr>
@@ -5754,7 +5941,7 @@
     </w:p>
     <w:p>
       <w:pPr>
-        <w:pStyle w:val="ListParagraph"/>
+        <w:pStyle w:val="Odstavekseznama"/>
         <w:numPr>
           <w:ilvl w:val="0"/>
           <w:numId w:val="1"/>
@@ -5778,7 +5965,7 @@
     </w:p>
     <w:p>
       <w:pPr>
-        <w:pStyle w:val="ListParagraph"/>
+        <w:pStyle w:val="Odstavekseznama"/>
         <w:numPr>
           <w:ilvl w:val="0"/>
           <w:numId w:val="1"/>
@@ -5810,7 +5997,7 @@
     </w:p>
     <w:p>
       <w:pPr>
-        <w:pStyle w:val="ListParagraph"/>
+        <w:pStyle w:val="Odstavekseznama"/>
         <w:numPr>
           <w:ilvl w:val="0"/>
           <w:numId w:val="1"/>
@@ -5829,7 +6016,7 @@
     </w:p>
     <w:p>
       <w:pPr>
-        <w:pStyle w:val="ListParagraph"/>
+        <w:pStyle w:val="Odstavekseznama"/>
         <w:tabs>
           <w:tab w:val="num" w:pos="1897"/>
         </w:tabs>
@@ -5851,7 +6038,7 @@
     </w:p>
     <w:p>
       <w:pPr>
-        <w:pStyle w:val="ListParagraph"/>
+        <w:pStyle w:val="Odstavekseznama"/>
         <w:ind w:left="360"/>
         <w:jc w:val="both"/>
         <w:rPr>
@@ -5943,7 +6130,7 @@
 </file>
 
 <file path=word/numbering.xml><?xml version="1.0" encoding="utf-8"?>
-<w:numbering xmlns:wpc="http://schemas.microsoft.com/office/word/2010/wordprocessingCanvas" xmlns:cx="http://schemas.microsoft.com/office/drawing/2014/chartex" xmlns:cx1="http://schemas.microsoft.com/office/drawing/2015/9/8/chartex" xmlns:cx2="http://schemas.microsoft.com/office/drawing/2015/10/21/chartex" xmlns:cx3="http://schemas.microsoft.com/office/drawing/2016/5/9/chartex" xmlns:cx4="http://schemas.microsoft.com/office/drawing/2016/5/10/chartex" xmlns:cx5="http://schemas.microsoft.com/office/drawing/2016/5/11/chartex" xmlns:cx6="http://schemas.microsoft.com/office/drawing/2016/5/12/chartex" xmlns:cx7="http://schemas.microsoft.com/office/drawing/2016/5/13/chartex" xmlns:cx8="http://schemas.microsoft.com/office/drawing/2016/5/14/chartex" xmlns:mc="http://schemas.openxmlformats.org/markup-compatibility/2006" xmlns:aink="http://schemas.microsoft.com/office/drawing/2016/ink" xmlns:am3d="http://schemas.microsoft.com/office/drawing/2017/model3d" xmlns:o="urn:schemas-microsoft-com:office:office" xmlns:oel="http://schemas.microsoft.com/office/2019/extlst" xmlns:r="http://schemas.openxmlformats.org/officeDocument/2006/relationships" xmlns:m="http://schemas.openxmlformats.org/officeDocument/2006/math" xmlns:v="urn:schemas-microsoft-com:vml" xmlns:wp14="http://schemas.microsoft.com/office/word/2010/wordprocessingDrawing" xmlns:wp="http://schemas.openxmlformats.org/drawingml/2006/wordprocessingDrawing" xmlns:w10="urn:schemas-microsoft-com:office:word" xmlns:w="http://schemas.openxmlformats.org/wordprocessingml/2006/main" xmlns:w14="http://schemas.microsoft.com/office/word/2010/wordml" xmlns:w15="http://schemas.microsoft.com/office/word/2012/wordml" xmlns:w16cex="http://schemas.microsoft.com/office/word/2018/wordml/cex" xmlns:w16cid="http://schemas.microsoft.com/office/word/2016/wordml/cid" xmlns:w16="http://schemas.microsoft.com/office/word/2018/wordml" xmlns:w16sdtdh="http://schemas.microsoft.com/office/word/2020/wordml/sdtdatahash" xmlns:w16se="http://schemas.microsoft.com/office/word/2015/wordml/symex" xmlns:wpg="http://schemas.microsoft.com/office/word/2010/wordprocessingGroup" xmlns:wpi="http://schemas.microsoft.com/office/word/2010/wordprocessingInk" xmlns:wne="http://schemas.microsoft.com/office/word/2006/wordml" xmlns:wps="http://schemas.microsoft.com/office/word/2010/wordprocessingShape" mc:Ignorable="w14 w15 w16se w16cid w16 w16cex w16sdtdh wp14">
+<w:numbering xmlns:wpc="http://schemas.microsoft.com/office/word/2010/wordprocessingCanvas" xmlns:cx="http://schemas.microsoft.com/office/drawing/2014/chartex" xmlns:cx1="http://schemas.microsoft.com/office/drawing/2015/9/8/chartex" xmlns:cx2="http://schemas.microsoft.com/office/drawing/2015/10/21/chartex" xmlns:cx3="http://schemas.microsoft.com/office/drawing/2016/5/9/chartex" xmlns:cx4="http://schemas.microsoft.com/office/drawing/2016/5/10/chartex" xmlns:cx5="http://schemas.microsoft.com/office/drawing/2016/5/11/chartex" xmlns:cx6="http://schemas.microsoft.com/office/drawing/2016/5/12/chartex" xmlns:cx7="http://schemas.microsoft.com/office/drawing/2016/5/13/chartex" xmlns:cx8="http://schemas.microsoft.com/office/drawing/2016/5/14/chartex" xmlns:mc="http://schemas.openxmlformats.org/markup-compatibility/2006" xmlns:aink="http://schemas.microsoft.com/office/drawing/2016/ink" xmlns:am3d="http://schemas.microsoft.com/office/drawing/2017/model3d" xmlns:o="urn:schemas-microsoft-com:office:office" xmlns:oel="http://schemas.microsoft.com/office/2019/extlst" xmlns:r="http://schemas.openxmlformats.org/officeDocument/2006/relationships" xmlns:m="http://schemas.openxmlformats.org/officeDocument/2006/math" xmlns:v="urn:schemas-microsoft-com:vml" xmlns:wp14="http://schemas.microsoft.com/office/word/2010/wordprocessingDrawing" xmlns:wp="http://schemas.openxmlformats.org/drawingml/2006/wordprocessingDrawing" xmlns:w10="urn:schemas-microsoft-com:office:word" xmlns:w="http://schemas.openxmlformats.org/wordprocessingml/2006/main" xmlns:w14="http://schemas.microsoft.com/office/word/2010/wordml" xmlns:w15="http://schemas.microsoft.com/office/word/2012/wordml" xmlns:w16cex="http://schemas.microsoft.com/office/word/2018/wordml/cex" xmlns:w16cid="http://schemas.microsoft.com/office/word/2016/wordml/cid" xmlns:w16="http://schemas.microsoft.com/office/word/2018/wordml" xmlns:w16du="http://schemas.microsoft.com/office/word/2023/wordml/word16du" xmlns:w16sdtdh="http://schemas.microsoft.com/office/word/2020/wordml/sdtdatahash" xmlns:w16se="http://schemas.microsoft.com/office/word/2015/wordml/symex" xmlns:wpg="http://schemas.microsoft.com/office/word/2010/wordprocessingGroup" xmlns:wpi="http://schemas.microsoft.com/office/word/2010/wordprocessingInk" xmlns:wne="http://schemas.microsoft.com/office/word/2006/wordml" xmlns:wps="http://schemas.microsoft.com/office/word/2010/wordprocessingShape" mc:Ignorable="w14 w15 w16se w16cid w16 w16cex w16sdtdh w16du wp14">
   <w:abstractNum w:abstractNumId="0" w15:restartNumberingAfterBreak="0">
     <w:nsid w:val="14BE6D31"/>
     <w:multiLevelType w:val="hybridMultilevel"/>
@@ -6292,7 +6479,7 @@
 </file>
 
 <file path=word/styles.xml><?xml version="1.0" encoding="utf-8"?>
-<w:styles xmlns:mc="http://schemas.openxmlformats.org/markup-compatibility/2006" xmlns:r="http://schemas.openxmlformats.org/officeDocument/2006/relationships" xmlns:w="http://schemas.openxmlformats.org/wordprocessingml/2006/main" xmlns:w14="http://schemas.microsoft.com/office/word/2010/wordml" xmlns:w15="http://schemas.microsoft.com/office/word/2012/wordml" xmlns:w16cex="http://schemas.microsoft.com/office/word/2018/wordml/cex" xmlns:w16cid="http://schemas.microsoft.com/office/word/2016/wordml/cid" xmlns:w16="http://schemas.microsoft.com/office/word/2018/wordml" xmlns:w16sdtdh="http://schemas.microsoft.com/office/word/2020/wordml/sdtdatahash" xmlns:w16se="http://schemas.microsoft.com/office/word/2015/wordml/symex" mc:Ignorable="w14 w15 w16se w16cid w16 w16cex w16sdtdh">
+<w:styles xmlns:mc="http://schemas.openxmlformats.org/markup-compatibility/2006" xmlns:r="http://schemas.openxmlformats.org/officeDocument/2006/relationships" xmlns:w="http://schemas.openxmlformats.org/wordprocessingml/2006/main" xmlns:w14="http://schemas.microsoft.com/office/word/2010/wordml" xmlns:w15="http://schemas.microsoft.com/office/word/2012/wordml" xmlns:w16cex="http://schemas.microsoft.com/office/word/2018/wordml/cex" xmlns:w16cid="http://schemas.microsoft.com/office/word/2016/wordml/cid" xmlns:w16="http://schemas.microsoft.com/office/word/2018/wordml" xmlns:w16du="http://schemas.microsoft.com/office/word/2023/wordml/word16du" xmlns:w16sdtdh="http://schemas.microsoft.com/office/word/2020/wordml/sdtdatahash" xmlns:w16se="http://schemas.microsoft.com/office/word/2015/wordml/symex" mc:Ignorable="w14 w15 w16se w16cid w16 w16cex w16sdtdh w16du">
   <w:docDefaults>
     <w:rPrDefault>
       <w:rPr>
@@ -6688,7 +6875,7 @@
     <w:lsdException w:name="Unresolved Mention" w:semiHidden="1" w:unhideWhenUsed="1"/>
     <w:lsdException w:name="Smart Link" w:semiHidden="1" w:unhideWhenUsed="1"/>
   </w:latentStyles>
-  <w:style w:type="paragraph" w:default="1" w:styleId="Normal">
+  <w:style w:type="paragraph" w:default="1" w:styleId="Navaden">
     <w:name w:val="Normal"/>
     <w:qFormat/>
     <w:rsid w:val="008D7B22"/>
@@ -6703,11 +6890,11 @@
       <w14:ligatures w14:val="none"/>
     </w:rPr>
   </w:style>
-  <w:style w:type="paragraph" w:styleId="Heading1">
+  <w:style w:type="paragraph" w:styleId="Naslov1">
     <w:name w:val="heading 1"/>
-    <w:basedOn w:val="Normal"/>
-    <w:next w:val="Normal"/>
-    <w:link w:val="Heading1Char"/>
+    <w:basedOn w:val="Navaden"/>
+    <w:next w:val="Navaden"/>
+    <w:link w:val="Naslov1Znak"/>
     <w:uiPriority w:val="9"/>
     <w:qFormat/>
     <w:rsid w:val="008D7B22"/>
@@ -6724,11 +6911,11 @@
       <w:szCs w:val="40"/>
     </w:rPr>
   </w:style>
-  <w:style w:type="paragraph" w:styleId="Heading2">
+  <w:style w:type="paragraph" w:styleId="Naslov2">
     <w:name w:val="heading 2"/>
-    <w:basedOn w:val="Normal"/>
-    <w:next w:val="Normal"/>
-    <w:link w:val="Heading2Char"/>
+    <w:basedOn w:val="Navaden"/>
+    <w:next w:val="Navaden"/>
+    <w:link w:val="Naslov2Znak"/>
     <w:uiPriority w:val="9"/>
     <w:semiHidden/>
     <w:unhideWhenUsed/>
@@ -6747,11 +6934,11 @@
       <w:szCs w:val="32"/>
     </w:rPr>
   </w:style>
-  <w:style w:type="paragraph" w:styleId="Heading3">
+  <w:style w:type="paragraph" w:styleId="Naslov3">
     <w:name w:val="heading 3"/>
-    <w:basedOn w:val="Normal"/>
-    <w:next w:val="Normal"/>
-    <w:link w:val="Heading3Char"/>
+    <w:basedOn w:val="Navaden"/>
+    <w:next w:val="Navaden"/>
+    <w:link w:val="Naslov3Znak"/>
     <w:uiPriority w:val="9"/>
     <w:semiHidden/>
     <w:unhideWhenUsed/>
@@ -6770,11 +6957,11 @@
       <w:szCs w:val="28"/>
     </w:rPr>
   </w:style>
-  <w:style w:type="paragraph" w:styleId="Heading4">
+  <w:style w:type="paragraph" w:styleId="Naslov4">
     <w:name w:val="heading 4"/>
-    <w:basedOn w:val="Normal"/>
-    <w:next w:val="Normal"/>
-    <w:link w:val="Heading4Char"/>
+    <w:basedOn w:val="Navaden"/>
+    <w:next w:val="Navaden"/>
+    <w:link w:val="Naslov4Znak"/>
     <w:uiPriority w:val="9"/>
     <w:semiHidden/>
     <w:unhideWhenUsed/>
@@ -6793,11 +6980,11 @@
       <w:color w:val="0F4761" w:themeColor="accent1" w:themeShade="BF"/>
     </w:rPr>
   </w:style>
-  <w:style w:type="paragraph" w:styleId="Heading5">
+  <w:style w:type="paragraph" w:styleId="Naslov5">
     <w:name w:val="heading 5"/>
-    <w:basedOn w:val="Normal"/>
-    <w:next w:val="Normal"/>
-    <w:link w:val="Heading5Char"/>
+    <w:basedOn w:val="Navaden"/>
+    <w:next w:val="Navaden"/>
+    <w:link w:val="Naslov5Znak"/>
     <w:uiPriority w:val="9"/>
     <w:semiHidden/>
     <w:unhideWhenUsed/>
@@ -6814,11 +7001,11 @@
       <w:color w:val="0F4761" w:themeColor="accent1" w:themeShade="BF"/>
     </w:rPr>
   </w:style>
-  <w:style w:type="paragraph" w:styleId="Heading6">
+  <w:style w:type="paragraph" w:styleId="Naslov6">
     <w:name w:val="heading 6"/>
-    <w:basedOn w:val="Normal"/>
-    <w:next w:val="Normal"/>
-    <w:link w:val="Heading6Char"/>
+    <w:basedOn w:val="Navaden"/>
+    <w:next w:val="Navaden"/>
+    <w:link w:val="Naslov6Znak"/>
     <w:uiPriority w:val="9"/>
     <w:semiHidden/>
     <w:unhideWhenUsed/>
@@ -6837,11 +7024,11 @@
       <w:color w:val="595959" w:themeColor="text1" w:themeTint="A6"/>
     </w:rPr>
   </w:style>
-  <w:style w:type="paragraph" w:styleId="Heading7">
+  <w:style w:type="paragraph" w:styleId="Naslov7">
     <w:name w:val="heading 7"/>
-    <w:basedOn w:val="Normal"/>
-    <w:next w:val="Normal"/>
-    <w:link w:val="Heading7Char"/>
+    <w:basedOn w:val="Navaden"/>
+    <w:next w:val="Navaden"/>
+    <w:link w:val="Naslov7Znak"/>
     <w:uiPriority w:val="9"/>
     <w:semiHidden/>
     <w:unhideWhenUsed/>
@@ -6858,11 +7045,11 @@
       <w:color w:val="595959" w:themeColor="text1" w:themeTint="A6"/>
     </w:rPr>
   </w:style>
-  <w:style w:type="paragraph" w:styleId="Heading8">
+  <w:style w:type="paragraph" w:styleId="Naslov8">
     <w:name w:val="heading 8"/>
-    <w:basedOn w:val="Normal"/>
-    <w:next w:val="Normal"/>
-    <w:link w:val="Heading8Char"/>
+    <w:basedOn w:val="Navaden"/>
+    <w:next w:val="Navaden"/>
+    <w:link w:val="Naslov8Znak"/>
     <w:uiPriority w:val="9"/>
     <w:semiHidden/>
     <w:unhideWhenUsed/>
@@ -6880,11 +7067,11 @@
       <w:color w:val="272727" w:themeColor="text1" w:themeTint="D8"/>
     </w:rPr>
   </w:style>
-  <w:style w:type="paragraph" w:styleId="Heading9">
+  <w:style w:type="paragraph" w:styleId="Naslov9">
     <w:name w:val="heading 9"/>
-    <w:basedOn w:val="Normal"/>
-    <w:next w:val="Normal"/>
-    <w:link w:val="Heading9Char"/>
+    <w:basedOn w:val="Navaden"/>
+    <w:next w:val="Navaden"/>
+    <w:link w:val="Naslov9Znak"/>
     <w:uiPriority w:val="9"/>
     <w:semiHidden/>
     <w:unhideWhenUsed/>
@@ -6900,13 +7087,13 @@
       <w:color w:val="272727" w:themeColor="text1" w:themeTint="D8"/>
     </w:rPr>
   </w:style>
-  <w:style w:type="character" w:default="1" w:styleId="DefaultParagraphFont">
+  <w:style w:type="character" w:default="1" w:styleId="Privzetapisavaodstavka">
     <w:name w:val="Default Paragraph Font"/>
     <w:uiPriority w:val="1"/>
     <w:semiHidden/>
     <w:unhideWhenUsed/>
   </w:style>
-  <w:style w:type="table" w:default="1" w:styleId="TableNormal">
+  <w:style w:type="table" w:default="1" w:styleId="Navadnatabela">
     <w:name w:val="Normal Table"/>
     <w:uiPriority w:val="99"/>
     <w:semiHidden/>
@@ -6921,16 +7108,16 @@
       </w:tblCellMar>
     </w:tblPr>
   </w:style>
-  <w:style w:type="numbering" w:default="1" w:styleId="NoList">
+  <w:style w:type="numbering" w:default="1" w:styleId="Brezseznama">
     <w:name w:val="No List"/>
     <w:uiPriority w:val="99"/>
     <w:semiHidden/>
     <w:unhideWhenUsed/>
   </w:style>
-  <w:style w:type="character" w:customStyle="1" w:styleId="Heading1Char">
-    <w:name w:val="Heading 1 Char"/>
-    <w:basedOn w:val="DefaultParagraphFont"/>
-    <w:link w:val="Heading1"/>
+  <w:style w:type="character" w:customStyle="1" w:styleId="Naslov1Znak">
+    <w:name w:val="Naslov 1 Znak"/>
+    <w:basedOn w:val="Privzetapisavaodstavka"/>
+    <w:link w:val="Naslov1"/>
     <w:uiPriority w:val="9"/>
     <w:rsid w:val="008D7B22"/>
     <w:rPr>
@@ -6940,10 +7127,10 @@
       <w:szCs w:val="40"/>
     </w:rPr>
   </w:style>
-  <w:style w:type="character" w:customStyle="1" w:styleId="Heading2Char">
-    <w:name w:val="Heading 2 Char"/>
-    <w:basedOn w:val="DefaultParagraphFont"/>
-    <w:link w:val="Heading2"/>
+  <w:style w:type="character" w:customStyle="1" w:styleId="Naslov2Znak">
+    <w:name w:val="Naslov 2 Znak"/>
+    <w:basedOn w:val="Privzetapisavaodstavka"/>
+    <w:link w:val="Naslov2"/>
     <w:uiPriority w:val="9"/>
     <w:semiHidden/>
     <w:rsid w:val="008D7B22"/>
@@ -6954,10 +7141,10 @@
       <w:szCs w:val="32"/>
     </w:rPr>
   </w:style>
-  <w:style w:type="character" w:customStyle="1" w:styleId="Heading3Char">
-    <w:name w:val="Heading 3 Char"/>
-    <w:basedOn w:val="DefaultParagraphFont"/>
-    <w:link w:val="Heading3"/>
+  <w:style w:type="character" w:customStyle="1" w:styleId="Naslov3Znak">
+    <w:name w:val="Naslov 3 Znak"/>
+    <w:basedOn w:val="Privzetapisavaodstavka"/>
+    <w:link w:val="Naslov3"/>
     <w:uiPriority w:val="9"/>
     <w:semiHidden/>
     <w:rsid w:val="008D7B22"/>
@@ -6968,10 +7155,10 @@
       <w:szCs w:val="28"/>
     </w:rPr>
   </w:style>
-  <w:style w:type="character" w:customStyle="1" w:styleId="Heading4Char">
-    <w:name w:val="Heading 4 Char"/>
-    <w:basedOn w:val="DefaultParagraphFont"/>
-    <w:link w:val="Heading4"/>
+  <w:style w:type="character" w:customStyle="1" w:styleId="Naslov4Znak">
+    <w:name w:val="Naslov 4 Znak"/>
+    <w:basedOn w:val="Privzetapisavaodstavka"/>
+    <w:link w:val="Naslov4"/>
     <w:uiPriority w:val="9"/>
     <w:semiHidden/>
     <w:rsid w:val="008D7B22"/>
@@ -6982,10 +7169,10 @@
       <w:color w:val="0F4761" w:themeColor="accent1" w:themeShade="BF"/>
     </w:rPr>
   </w:style>
-  <w:style w:type="character" w:customStyle="1" w:styleId="Heading5Char">
-    <w:name w:val="Heading 5 Char"/>
-    <w:basedOn w:val="DefaultParagraphFont"/>
-    <w:link w:val="Heading5"/>
+  <w:style w:type="character" w:customStyle="1" w:styleId="Naslov5Znak">
+    <w:name w:val="Naslov 5 Znak"/>
+    <w:basedOn w:val="Privzetapisavaodstavka"/>
+    <w:link w:val="Naslov5"/>
     <w:uiPriority w:val="9"/>
     <w:semiHidden/>
     <w:rsid w:val="008D7B22"/>
@@ -6994,10 +7181,10 @@
       <w:color w:val="0F4761" w:themeColor="accent1" w:themeShade="BF"/>
     </w:rPr>
   </w:style>
-  <w:style w:type="character" w:customStyle="1" w:styleId="Heading6Char">
-    <w:name w:val="Heading 6 Char"/>
-    <w:basedOn w:val="DefaultParagraphFont"/>
-    <w:link w:val="Heading6"/>
+  <w:style w:type="character" w:customStyle="1" w:styleId="Naslov6Znak">
+    <w:name w:val="Naslov 6 Znak"/>
+    <w:basedOn w:val="Privzetapisavaodstavka"/>
+    <w:link w:val="Naslov6"/>
     <w:uiPriority w:val="9"/>
     <w:semiHidden/>
     <w:rsid w:val="008D7B22"/>
@@ -7008,10 +7195,10 @@
       <w:color w:val="595959" w:themeColor="text1" w:themeTint="A6"/>
     </w:rPr>
   </w:style>
-  <w:style w:type="character" w:customStyle="1" w:styleId="Heading7Char">
-    <w:name w:val="Heading 7 Char"/>
-    <w:basedOn w:val="DefaultParagraphFont"/>
-    <w:link w:val="Heading7"/>
+  <w:style w:type="character" w:customStyle="1" w:styleId="Naslov7Znak">
+    <w:name w:val="Naslov 7 Znak"/>
+    <w:basedOn w:val="Privzetapisavaodstavka"/>
+    <w:link w:val="Naslov7"/>
     <w:uiPriority w:val="9"/>
     <w:semiHidden/>
     <w:rsid w:val="008D7B22"/>
@@ -7020,10 +7207,10 @@
       <w:color w:val="595959" w:themeColor="text1" w:themeTint="A6"/>
     </w:rPr>
   </w:style>
-  <w:style w:type="character" w:customStyle="1" w:styleId="Heading8Char">
-    <w:name w:val="Heading 8 Char"/>
-    <w:basedOn w:val="DefaultParagraphFont"/>
-    <w:link w:val="Heading8"/>
+  <w:style w:type="character" w:customStyle="1" w:styleId="Naslov8Znak">
+    <w:name w:val="Naslov 8 Znak"/>
+    <w:basedOn w:val="Privzetapisavaodstavka"/>
+    <w:link w:val="Naslov8"/>
     <w:uiPriority w:val="9"/>
     <w:semiHidden/>
     <w:rsid w:val="008D7B22"/>
@@ -7034,10 +7221,10 @@
       <w:color w:val="272727" w:themeColor="text1" w:themeTint="D8"/>
     </w:rPr>
   </w:style>
-  <w:style w:type="character" w:customStyle="1" w:styleId="Heading9Char">
-    <w:name w:val="Heading 9 Char"/>
-    <w:basedOn w:val="DefaultParagraphFont"/>
-    <w:link w:val="Heading9"/>
+  <w:style w:type="character" w:customStyle="1" w:styleId="Naslov9Znak">
+    <w:name w:val="Naslov 9 Znak"/>
+    <w:basedOn w:val="Privzetapisavaodstavka"/>
+    <w:link w:val="Naslov9"/>
     <w:uiPriority w:val="9"/>
     <w:semiHidden/>
     <w:rsid w:val="008D7B22"/>
@@ -7046,11 +7233,11 @@
       <w:color w:val="272727" w:themeColor="text1" w:themeTint="D8"/>
     </w:rPr>
   </w:style>
-  <w:style w:type="paragraph" w:styleId="Title">
+  <w:style w:type="paragraph" w:styleId="Naslov">
     <w:name w:val="Title"/>
-    <w:basedOn w:val="Normal"/>
-    <w:next w:val="Normal"/>
-    <w:link w:val="TitleChar"/>
+    <w:basedOn w:val="Navaden"/>
+    <w:next w:val="Navaden"/>
+    <w:link w:val="NaslovZnak"/>
     <w:uiPriority w:val="10"/>
     <w:qFormat/>
     <w:rsid w:val="008D7B22"/>
@@ -7066,10 +7253,10 @@
       <w:szCs w:val="56"/>
     </w:rPr>
   </w:style>
-  <w:style w:type="character" w:customStyle="1" w:styleId="TitleChar">
-    <w:name w:val="Title Char"/>
-    <w:basedOn w:val="DefaultParagraphFont"/>
-    <w:link w:val="Title"/>
+  <w:style w:type="character" w:customStyle="1" w:styleId="NaslovZnak">
+    <w:name w:val="Naslov Znak"/>
+    <w:basedOn w:val="Privzetapisavaodstavka"/>
+    <w:link w:val="Naslov"/>
     <w:uiPriority w:val="10"/>
     <w:rsid w:val="008D7B22"/>
     <w:rPr>
@@ -7080,11 +7267,11 @@
       <w:szCs w:val="56"/>
     </w:rPr>
   </w:style>
-  <w:style w:type="paragraph" w:styleId="Subtitle">
+  <w:style w:type="paragraph" w:styleId="Podnaslov">
     <w:name w:val="Subtitle"/>
-    <w:basedOn w:val="Normal"/>
-    <w:next w:val="Normal"/>
-    <w:link w:val="SubtitleChar"/>
+    <w:basedOn w:val="Navaden"/>
+    <w:next w:val="Navaden"/>
+    <w:link w:val="PodnaslovZnak"/>
     <w:uiPriority w:val="11"/>
     <w:qFormat/>
     <w:rsid w:val="008D7B22"/>
@@ -7101,10 +7288,10 @@
       <w:szCs w:val="28"/>
     </w:rPr>
   </w:style>
-  <w:style w:type="character" w:customStyle="1" w:styleId="SubtitleChar">
-    <w:name w:val="Subtitle Char"/>
-    <w:basedOn w:val="DefaultParagraphFont"/>
-    <w:link w:val="Subtitle"/>
+  <w:style w:type="character" w:customStyle="1" w:styleId="PodnaslovZnak">
+    <w:name w:val="Podnaslov Znak"/>
+    <w:basedOn w:val="Privzetapisavaodstavka"/>
+    <w:link w:val="Podnaslov"/>
     <w:uiPriority w:val="11"/>
     <w:rsid w:val="008D7B22"/>
     <w:rPr>
@@ -7115,11 +7302,11 @@
       <w:szCs w:val="28"/>
     </w:rPr>
   </w:style>
-  <w:style w:type="paragraph" w:styleId="Quote">
+  <w:style w:type="paragraph" w:styleId="Citat">
     <w:name w:val="Quote"/>
-    <w:basedOn w:val="Normal"/>
-    <w:next w:val="Normal"/>
-    <w:link w:val="QuoteChar"/>
+    <w:basedOn w:val="Navaden"/>
+    <w:next w:val="Navaden"/>
+    <w:link w:val="CitatZnak"/>
     <w:uiPriority w:val="29"/>
     <w:qFormat/>
     <w:rsid w:val="008D7B22"/>
@@ -7133,10 +7320,10 @@
       <w:color w:val="404040" w:themeColor="text1" w:themeTint="BF"/>
     </w:rPr>
   </w:style>
-  <w:style w:type="character" w:customStyle="1" w:styleId="QuoteChar">
-    <w:name w:val="Quote Char"/>
-    <w:basedOn w:val="DefaultParagraphFont"/>
-    <w:link w:val="Quote"/>
+  <w:style w:type="character" w:customStyle="1" w:styleId="CitatZnak">
+    <w:name w:val="Citat Znak"/>
+    <w:basedOn w:val="Privzetapisavaodstavka"/>
+    <w:link w:val="Citat"/>
     <w:uiPriority w:val="29"/>
     <w:rsid w:val="008D7B22"/>
     <w:rPr>
@@ -7145,9 +7332,9 @@
       <w:color w:val="404040" w:themeColor="text1" w:themeTint="BF"/>
     </w:rPr>
   </w:style>
-  <w:style w:type="paragraph" w:styleId="ListParagraph">
+  <w:style w:type="paragraph" w:styleId="Odstavekseznama">
     <w:name w:val="List Paragraph"/>
-    <w:basedOn w:val="Normal"/>
+    <w:basedOn w:val="Navaden"/>
     <w:uiPriority w:val="34"/>
     <w:qFormat/>
     <w:rsid w:val="008D7B22"/>
@@ -7156,9 +7343,9 @@
       <w:contextualSpacing/>
     </w:pPr>
   </w:style>
-  <w:style w:type="character" w:styleId="IntenseEmphasis">
+  <w:style w:type="character" w:styleId="Intenzivenpoudarek">
     <w:name w:val="Intense Emphasis"/>
-    <w:basedOn w:val="DefaultParagraphFont"/>
+    <w:basedOn w:val="Privzetapisavaodstavka"/>
     <w:uiPriority w:val="21"/>
     <w:qFormat/>
     <w:rsid w:val="008D7B22"/>
@@ -7168,11 +7355,11 @@
       <w:color w:val="0F4761" w:themeColor="accent1" w:themeShade="BF"/>
     </w:rPr>
   </w:style>
-  <w:style w:type="paragraph" w:styleId="IntenseQuote">
+  <w:style w:type="paragraph" w:styleId="Intenzivencitat">
     <w:name w:val="Intense Quote"/>
-    <w:basedOn w:val="Normal"/>
-    <w:next w:val="Normal"/>
-    <w:link w:val="IntenseQuoteChar"/>
+    <w:basedOn w:val="Navaden"/>
+    <w:next w:val="Navaden"/>
+    <w:link w:val="IntenzivencitatZnak"/>
     <w:uiPriority w:val="30"/>
     <w:qFormat/>
     <w:rsid w:val="008D7B22"/>
@@ -7191,10 +7378,10 @@
       <w:color w:val="0F4761" w:themeColor="accent1" w:themeShade="BF"/>
     </w:rPr>
   </w:style>
-  <w:style w:type="character" w:customStyle="1" w:styleId="IntenseQuoteChar">
-    <w:name w:val="Intense Quote Char"/>
-    <w:basedOn w:val="DefaultParagraphFont"/>
-    <w:link w:val="IntenseQuote"/>
+  <w:style w:type="character" w:customStyle="1" w:styleId="IntenzivencitatZnak">
+    <w:name w:val="Intenziven citat Znak"/>
+    <w:basedOn w:val="Privzetapisavaodstavka"/>
+    <w:link w:val="Intenzivencitat"/>
     <w:uiPriority w:val="30"/>
     <w:rsid w:val="008D7B22"/>
     <w:rPr>
@@ -7203,9 +7390,9 @@
       <w:color w:val="0F4761" w:themeColor="accent1" w:themeShade="BF"/>
     </w:rPr>
   </w:style>
-  <w:style w:type="character" w:styleId="IntenseReference">
+  <w:style w:type="character" w:styleId="Intenzivensklic">
     <w:name w:val="Intense Reference"/>
-    <w:basedOn w:val="DefaultParagraphFont"/>
+    <w:basedOn w:val="Privzetapisavaodstavka"/>
     <w:uiPriority w:val="32"/>
     <w:qFormat/>
     <w:rsid w:val="008D7B22"/>

</xml_diff>